<commit_message>
Had some old commits
</commit_message>
<xml_diff>
--- a/Lab2/Lab 2 Classes Worksheet/Worksheet.docx
+++ b/Lab2/Lab 2 Classes Worksheet/Worksheet.docx
@@ -52,6 +52,13 @@
           <w:b/>
         </w:rPr>
       </w:pPr>
+    </w:p>
+    <w:p>
+      <w:pPr>
+        <w:rPr>
+          <w:b/>
+        </w:rPr>
+      </w:pPr>
       <w:r>
         <w:rPr>
           <w:b/>
@@ -89,7 +96,21 @@
         <w:rPr>
           <w:b/>
         </w:rPr>
-        <w:t xml:space="preserve"> work() eat() walk()</w:t>
+        <w:t xml:space="preserve"> </w:t>
+      </w:r>
+      <w:proofErr w:type="gramStart"/>
+      <w:r>
+        <w:rPr>
+          <w:b/>
+        </w:rPr>
+        <w:t>work(</w:t>
+      </w:r>
+      <w:proofErr w:type="gramEnd"/>
+      <w:r>
+        <w:rPr>
+          <w:b/>
+        </w:rPr>
+        <w:t>) eat() walk()</w:t>
       </w:r>
     </w:p>
     <w:p/>
@@ -137,8 +158,16 @@
         <w:rPr>
           <w:b/>
         </w:rPr>
-        <w:t xml:space="preserve"> _loan _hours _workingStation</w:t>
-      </w:r>
+        <w:t xml:space="preserve"> _loan _hours _</w:t>
+      </w:r>
+      <w:proofErr w:type="spellStart"/>
+      <w:r>
+        <w:rPr>
+          <w:b/>
+        </w:rPr>
+        <w:t>workingStation</w:t>
+      </w:r>
+      <w:proofErr w:type="spellEnd"/>
     </w:p>
     <w:p>
       <w:pPr>
@@ -157,7 +186,21 @@
         <w:rPr>
           <w:b/>
         </w:rPr>
-        <w:t xml:space="preserve"> break() clean() feed()</w:t>
+        <w:t xml:space="preserve"> </w:t>
+      </w:r>
+      <w:proofErr w:type="gramStart"/>
+      <w:r>
+        <w:rPr>
+          <w:b/>
+        </w:rPr>
+        <w:t>break(</w:t>
+      </w:r>
+      <w:proofErr w:type="gramEnd"/>
+      <w:r>
+        <w:rPr>
+          <w:b/>
+        </w:rPr>
+        <w:t>) clean() feed()</w:t>
       </w:r>
     </w:p>
     <w:p/>
@@ -205,7 +248,21 @@
         <w:rPr>
           <w:b/>
         </w:rPr>
-        <w:t xml:space="preserve"> _length _typeOfProtection _durability</w:t>
+        <w:t xml:space="preserve"> _length _</w:t>
+      </w:r>
+      <w:proofErr w:type="spellStart"/>
+      <w:r>
+        <w:rPr>
+          <w:b/>
+        </w:rPr>
+        <w:t>typeOfProtection</w:t>
+      </w:r>
+      <w:proofErr w:type="spellEnd"/>
+      <w:r>
+        <w:rPr>
+          <w:b/>
+        </w:rPr>
+        <w:t xml:space="preserve"> _durability</w:t>
       </w:r>
     </w:p>
     <w:p>
@@ -225,7 +282,21 @@
         <w:rPr>
           <w:b/>
         </w:rPr>
-        <w:t xml:space="preserve"> cut() open() close()</w:t>
+        <w:t xml:space="preserve"> </w:t>
+      </w:r>
+      <w:proofErr w:type="gramStart"/>
+      <w:r>
+        <w:rPr>
+          <w:b/>
+        </w:rPr>
+        <w:t>cut(</w:t>
+      </w:r>
+      <w:proofErr w:type="gramEnd"/>
+      <w:r>
+        <w:rPr>
+          <w:b/>
+        </w:rPr>
+        <w:t>) open() close()</w:t>
       </w:r>
     </w:p>
     <w:p/>
@@ -293,7 +364,21 @@
         <w:rPr>
           <w:b/>
         </w:rPr>
-        <w:t xml:space="preserve"> sell() ship() invoice()</w:t>
+        <w:t xml:space="preserve"> </w:t>
+      </w:r>
+      <w:proofErr w:type="gramStart"/>
+      <w:r>
+        <w:rPr>
+          <w:b/>
+        </w:rPr>
+        <w:t>sell(</w:t>
+      </w:r>
+      <w:proofErr w:type="gramEnd"/>
+      <w:r>
+        <w:rPr>
+          <w:b/>
+        </w:rPr>
+        <w:t>) ship() invoice()</w:t>
       </w:r>
     </w:p>
     <w:p/>
@@ -361,7 +446,35 @@
         <w:rPr>
           <w:b/>
         </w:rPr>
-        <w:t xml:space="preserve"> glide() meetRequirement() climb() </w:t>
+        <w:t xml:space="preserve"> </w:t>
+      </w:r>
+      <w:proofErr w:type="gramStart"/>
+      <w:r>
+        <w:rPr>
+          <w:b/>
+        </w:rPr>
+        <w:t>glide(</w:t>
+      </w:r>
+      <w:proofErr w:type="gramEnd"/>
+      <w:r>
+        <w:rPr>
+          <w:b/>
+        </w:rPr>
+        <w:t xml:space="preserve">) </w:t>
+      </w:r>
+      <w:proofErr w:type="spellStart"/>
+      <w:r>
+        <w:rPr>
+          <w:b/>
+        </w:rPr>
+        <w:t>meetRequirement</w:t>
+      </w:r>
+      <w:proofErr w:type="spellEnd"/>
+      <w:r>
+        <w:rPr>
+          <w:b/>
+        </w:rPr>
+        <w:t xml:space="preserve">() climb() </w:t>
       </w:r>
     </w:p>
     <w:p>
@@ -465,7 +578,21 @@
         <w:rPr>
           <w:b/>
         </w:rPr>
-        <w:t xml:space="preserve"> sell() add() mail()</w:t>
+        <w:t xml:space="preserve"> </w:t>
+      </w:r>
+      <w:proofErr w:type="gramStart"/>
+      <w:r>
+        <w:rPr>
+          <w:b/>
+        </w:rPr>
+        <w:t>sell(</w:t>
+      </w:r>
+      <w:proofErr w:type="gramEnd"/>
+      <w:r>
+        <w:rPr>
+          <w:b/>
+        </w:rPr>
+        <w:t>) add() mail()</w:t>
       </w:r>
     </w:p>
     <w:p/>
@@ -513,13 +640,27 @@
         <w:rPr>
           <w:b/>
         </w:rPr>
-        <w:t xml:space="preserve"> _d</w:t>
-      </w:r>
-      <w:r>
-        <w:rPr>
-          <w:b/>
-        </w:rPr>
-        <w:t xml:space="preserve">utch </w:t>
+        <w:t xml:space="preserve"> _</w:t>
+      </w:r>
+      <w:proofErr w:type="spellStart"/>
+      <w:r>
+        <w:rPr>
+          <w:b/>
+        </w:rPr>
+        <w:t>d</w:t>
+      </w:r>
+      <w:r>
+        <w:rPr>
+          <w:b/>
+        </w:rPr>
+        <w:t>utch</w:t>
+      </w:r>
+      <w:proofErr w:type="spellEnd"/>
+      <w:r>
+        <w:rPr>
+          <w:b/>
+        </w:rPr>
+        <w:t xml:space="preserve"> </w:t>
       </w:r>
       <w:r>
         <w:rPr>
@@ -545,13 +686,49 @@
         <w:rPr>
           <w:b/>
         </w:rPr>
-        <w:t xml:space="preserve"> translate() </w:t>
-      </w:r>
-      <w:r>
-        <w:rPr>
-          <w:b/>
-        </w:rPr>
-        <w:t>convertCurrency() grabUnicode()</w:t>
+        <w:t xml:space="preserve"> </w:t>
+      </w:r>
+      <w:proofErr w:type="gramStart"/>
+      <w:r>
+        <w:rPr>
+          <w:b/>
+        </w:rPr>
+        <w:t>translate(</w:t>
+      </w:r>
+      <w:proofErr w:type="gramEnd"/>
+      <w:r>
+        <w:rPr>
+          <w:b/>
+        </w:rPr>
+        <w:t xml:space="preserve">) </w:t>
+      </w:r>
+      <w:proofErr w:type="spellStart"/>
+      <w:r>
+        <w:rPr>
+          <w:b/>
+        </w:rPr>
+        <w:t>convertCurrency</w:t>
+      </w:r>
+      <w:proofErr w:type="spellEnd"/>
+      <w:r>
+        <w:rPr>
+          <w:b/>
+        </w:rPr>
+        <w:t xml:space="preserve">() </w:t>
+      </w:r>
+      <w:proofErr w:type="spellStart"/>
+      <w:r>
+        <w:rPr>
+          <w:b/>
+        </w:rPr>
+        <w:t>grabUnicode</w:t>
+      </w:r>
+      <w:proofErr w:type="spellEnd"/>
+      <w:r>
+        <w:rPr>
+          <w:b/>
+        </w:rPr>
+        <w:t>()</w:t>
       </w:r>
     </w:p>
     <w:p/>
@@ -599,8 +776,16 @@
         <w:rPr>
           <w:b/>
         </w:rPr>
-        <w:t xml:space="preserve"> _location _distance _openingHours</w:t>
-      </w:r>
+        <w:t xml:space="preserve"> _location _distance _</w:t>
+      </w:r>
+      <w:proofErr w:type="spellStart"/>
+      <w:r>
+        <w:rPr>
+          <w:b/>
+        </w:rPr>
+        <w:t>openingHours</w:t>
+      </w:r>
+      <w:proofErr w:type="spellEnd"/>
     </w:p>
     <w:p>
       <w:pPr>
@@ -621,6 +806,7 @@
         </w:rPr>
         <w:t xml:space="preserve"> </w:t>
       </w:r>
+      <w:proofErr w:type="gramStart"/>
       <w:r>
         <w:rPr>
           <w:b/>
@@ -631,7 +817,14 @@
         <w:rPr>
           <w:b/>
         </w:rPr>
-        <w:t xml:space="preserve">() call() </w:t>
+        <w:t>(</w:t>
+      </w:r>
+      <w:proofErr w:type="gramEnd"/>
+      <w:r>
+        <w:rPr>
+          <w:b/>
+        </w:rPr>
+        <w:t xml:space="preserve">) call() </w:t>
       </w:r>
       <w:r>
         <w:rPr>
@@ -717,8 +910,44 @@
         <w:rPr>
           <w:b/>
         </w:rPr>
-        <w:t xml:space="preserve"> changePreview</w:t>
-      </w:r>
+        <w:t xml:space="preserve"> </w:t>
+      </w:r>
+      <w:proofErr w:type="spellStart"/>
+      <w:proofErr w:type="gramStart"/>
+      <w:r>
+        <w:rPr>
+          <w:b/>
+        </w:rPr>
+        <w:t>changePreview</w:t>
+      </w:r>
+      <w:proofErr w:type="spellEnd"/>
+      <w:r>
+        <w:rPr>
+          <w:b/>
+        </w:rPr>
+        <w:t>(</w:t>
+      </w:r>
+      <w:proofErr w:type="gramEnd"/>
+      <w:r>
+        <w:rPr>
+          <w:b/>
+        </w:rPr>
+        <w:t>)</w:t>
+      </w:r>
+      <w:r>
+        <w:rPr>
+          <w:b/>
+        </w:rPr>
+        <w:t xml:space="preserve"> </w:t>
+      </w:r>
+      <w:proofErr w:type="spellStart"/>
+      <w:r>
+        <w:rPr>
+          <w:b/>
+        </w:rPr>
+        <w:t>updateCart</w:t>
+      </w:r>
+      <w:proofErr w:type="spellEnd"/>
       <w:r>
         <w:rPr>
           <w:b/>
@@ -729,13 +958,21 @@
         <w:rPr>
           <w:b/>
         </w:rPr>
-        <w:t xml:space="preserve"> updateCart()</w:t>
-      </w:r>
-      <w:r>
-        <w:rPr>
-          <w:b/>
-        </w:rPr>
-        <w:t xml:space="preserve"> addToCart()</w:t>
+        <w:t xml:space="preserve"> </w:t>
+      </w:r>
+      <w:proofErr w:type="spellStart"/>
+      <w:r>
+        <w:rPr>
+          <w:b/>
+        </w:rPr>
+        <w:t>addToCart</w:t>
+      </w:r>
+      <w:proofErr w:type="spellEnd"/>
+      <w:r>
+        <w:rPr>
+          <w:b/>
+        </w:rPr>
+        <w:t>()</w:t>
       </w:r>
     </w:p>
     <w:p/>
@@ -783,7 +1020,35 @@
         <w:rPr>
           <w:b/>
         </w:rPr>
-        <w:t xml:space="preserve">  _fileType _alternativeLink  _date</w:t>
+        <w:t xml:space="preserve">  _</w:t>
+      </w:r>
+      <w:proofErr w:type="spellStart"/>
+      <w:r>
+        <w:rPr>
+          <w:b/>
+        </w:rPr>
+        <w:t>fileType</w:t>
+      </w:r>
+      <w:proofErr w:type="spellEnd"/>
+      <w:r>
+        <w:rPr>
+          <w:b/>
+        </w:rPr>
+        <w:t xml:space="preserve"> _</w:t>
+      </w:r>
+      <w:proofErr w:type="spellStart"/>
+      <w:r>
+        <w:rPr>
+          <w:b/>
+        </w:rPr>
+        <w:t>alternativeLink</w:t>
+      </w:r>
+      <w:proofErr w:type="spellEnd"/>
+      <w:r>
+        <w:rPr>
+          <w:b/>
+        </w:rPr>
+        <w:t xml:space="preserve">  _date</w:t>
       </w:r>
     </w:p>
     <w:p>
@@ -803,9 +1068,25 @@
         <w:rPr>
           <w:b/>
         </w:rPr>
-        <w:t xml:space="preserve"> print() download() save()</w:t>
-      </w:r>
-    </w:p>
+        <w:t xml:space="preserve"> </w:t>
+      </w:r>
+      <w:bookmarkStart w:id="0" w:name="_GoBack"/>
+      <w:proofErr w:type="gramStart"/>
+      <w:r>
+        <w:rPr>
+          <w:b/>
+        </w:rPr>
+        <w:t>print(</w:t>
+      </w:r>
+      <w:proofErr w:type="gramEnd"/>
+      <w:r>
+        <w:rPr>
+          <w:b/>
+        </w:rPr>
+        <w:t>) download() save()</w:t>
+      </w:r>
+    </w:p>
+    <w:bookmarkEnd w:id="0"/>
     <w:p>
       <w:pPr>
         <w:rPr>
@@ -841,7 +1122,6 @@
           <w:sz w:val="32"/>
           <w:szCs w:val="32"/>
         </w:rPr>
-        <w:lastRenderedPageBreak/>
         <w:t>Home</w:t>
       </w:r>
     </w:p>
@@ -909,7 +1189,21 @@
         <w:rPr>
           <w:b/>
         </w:rPr>
-        <w:t xml:space="preserve"> plant() water() seed()</w:t>
+        <w:t xml:space="preserve"> </w:t>
+      </w:r>
+      <w:proofErr w:type="gramStart"/>
+      <w:r>
+        <w:rPr>
+          <w:b/>
+        </w:rPr>
+        <w:t>plant(</w:t>
+      </w:r>
+      <w:proofErr w:type="gramEnd"/>
+      <w:r>
+        <w:rPr>
+          <w:b/>
+        </w:rPr>
+        <w:t>) water() seed()</w:t>
       </w:r>
     </w:p>
     <w:p/>
@@ -977,7 +1271,35 @@
         <w:rPr>
           <w:b/>
         </w:rPr>
-        <w:t xml:space="preserve"> open() shut() turnOn()</w:t>
+        <w:t xml:space="preserve"> </w:t>
+      </w:r>
+      <w:proofErr w:type="gramStart"/>
+      <w:r>
+        <w:rPr>
+          <w:b/>
+        </w:rPr>
+        <w:t>open(</w:t>
+      </w:r>
+      <w:proofErr w:type="gramEnd"/>
+      <w:r>
+        <w:rPr>
+          <w:b/>
+        </w:rPr>
+        <w:t xml:space="preserve">) shut() </w:t>
+      </w:r>
+      <w:proofErr w:type="spellStart"/>
+      <w:r>
+        <w:rPr>
+          <w:b/>
+        </w:rPr>
+        <w:t>turnOn</w:t>
+      </w:r>
+      <w:proofErr w:type="spellEnd"/>
+      <w:r>
+        <w:rPr>
+          <w:b/>
+        </w:rPr>
+        <w:t>()</w:t>
       </w:r>
     </w:p>
     <w:p/>
@@ -1045,7 +1367,21 @@
         <w:rPr>
           <w:b/>
         </w:rPr>
-        <w:t xml:space="preserve"> talk() walk() eat()</w:t>
+        <w:t xml:space="preserve"> </w:t>
+      </w:r>
+      <w:proofErr w:type="gramStart"/>
+      <w:r>
+        <w:rPr>
+          <w:b/>
+        </w:rPr>
+        <w:t>talk(</w:t>
+      </w:r>
+      <w:proofErr w:type="gramEnd"/>
+      <w:r>
+        <w:rPr>
+          <w:b/>
+        </w:rPr>
+        <w:t>) walk() eat()</w:t>
       </w:r>
     </w:p>
     <w:p/>
@@ -1119,7 +1455,21 @@
         <w:rPr>
           <w:b/>
         </w:rPr>
-        <w:t xml:space="preserve"> hang() leak() steal()</w:t>
+        <w:t xml:space="preserve"> </w:t>
+      </w:r>
+      <w:proofErr w:type="gramStart"/>
+      <w:r>
+        <w:rPr>
+          <w:b/>
+        </w:rPr>
+        <w:t>hang(</w:t>
+      </w:r>
+      <w:proofErr w:type="gramEnd"/>
+      <w:r>
+        <w:rPr>
+          <w:b/>
+        </w:rPr>
+        <w:t>) leak() steal()</w:t>
       </w:r>
     </w:p>
     <w:p/>
@@ -1173,15 +1523,7 @@
         <w:rPr>
           <w:b/>
         </w:rPr>
-        <w:t xml:space="preserve"> _age</w:t>
-      </w:r>
-      <w:bookmarkStart w:id="0" w:name="_GoBack"/>
-      <w:bookmarkEnd w:id="0"/>
-      <w:r>
-        <w:rPr>
-          <w:b/>
-        </w:rPr>
-        <w:t xml:space="preserve"> _material _type </w:t>
+        <w:t xml:space="preserve"> _age _material _type </w:t>
       </w:r>
     </w:p>
     <w:p>
@@ -1201,7 +1543,35 @@
         <w:rPr>
           <w:b/>
         </w:rPr>
-        <w:t xml:space="preserve"> sit() moveIt() throw()</w:t>
+        <w:t xml:space="preserve"> </w:t>
+      </w:r>
+      <w:proofErr w:type="gramStart"/>
+      <w:r>
+        <w:rPr>
+          <w:b/>
+        </w:rPr>
+        <w:t>sit(</w:t>
+      </w:r>
+      <w:proofErr w:type="gramEnd"/>
+      <w:r>
+        <w:rPr>
+          <w:b/>
+        </w:rPr>
+        <w:t xml:space="preserve">) </w:t>
+      </w:r>
+      <w:proofErr w:type="spellStart"/>
+      <w:r>
+        <w:rPr>
+          <w:b/>
+        </w:rPr>
+        <w:t>moveIt</w:t>
+      </w:r>
+      <w:proofErr w:type="spellEnd"/>
+      <w:r>
+        <w:rPr>
+          <w:b/>
+        </w:rPr>
+        <w:t>() throw()</w:t>
       </w:r>
     </w:p>
     <w:p>

</xml_diff>